<commit_message>
Not sure what I've changed. HW5 plots from Wolfram, and a picture for Mechanics
</commit_message>
<xml_diff>
--- a/PHY431/Homeworks/HW5/HW5.docx
+++ b/PHY431/Homeworks/HW5/HW5.docx
@@ -7,11 +7,11 @@
         <w:spacing w:line="240" w:lineRule="auto"/>
       </w:pPr>
       <w:r>
-        <w:t>02/14/2017</w:t>
+        <w:t>02/22/2017</w:t>
       </w:r>
       <w:r>
         <w:tab/>
-        <w:t>Homework #4</w:t>
+        <w:t>Homework #5</w:t>
       </w:r>
       <w:r>
         <w:tab/>
@@ -26,21 +26,38 @@
         <w:spacing w:line="240" w:lineRule="auto"/>
       </w:pPr>
       <w:r>
-        <w:t>1a)</w:t>
+        <w:t>Superposition, Interference, Polarization</w:t>
+      </w:r>
+    </w:p>
+    <w:p>
+      <w:pPr>
+        <w:spacing w:line="240" w:lineRule="auto"/>
+      </w:pPr>
+      <w:r>
+        <w:t>Problem 1)</w:t>
+      </w:r>
+    </w:p>
+    <w:p>
+      <w:pPr>
+        <w:spacing w:line="240" w:lineRule="auto"/>
+      </w:pPr>
+      <w:r>
+        <w:t>Wave1:</w:t>
       </w:r>
       <w:r>
         <w:tab/>
       </w:r>
       <w:r>
-        <w:t>Plot[</w:t>
-      </w:r>
-      <w:proofErr w:type="spellStart"/>
-      <w:r>
-        <w:t>exp</w:t>
-      </w:r>
-      <w:proofErr w:type="spellEnd"/>
-      <w:r>
-        <w:t>(-(1*y-1*t)^2),{t,0,10},{y,0,10}]</w:t>
+        <w:tab/>
+      </w:r>
+      <w:r>
+        <w:t>5</w:t>
+      </w:r>
+      <w:r>
+        <w:t>*E</w:t>
+      </w:r>
+      <w:r>
+        <w:t>/((3*x-4*t)^2+2)</w:t>
       </w:r>
       <w:r>
         <w:tab/>
@@ -49,7 +66,19 @@
         <w:rPr>
           <w:i/>
         </w:rPr>
-        <w:t>assuming a = b =1</w:t>
+        <w:t xml:space="preserve">assuming </w:t>
+      </w:r>
+      <w:r>
+        <w:rPr>
+          <w:i/>
+        </w:rPr>
+        <w:t>E</w:t>
+      </w:r>
+      <w:r>
+        <w:rPr>
+          <w:i/>
+        </w:rPr>
+        <w:t xml:space="preserve"> =1</w:t>
       </w:r>
     </w:p>
     <w:p>
@@ -62,7 +91,7 @@
         </w:rPr>
         <w:drawing>
           <wp:inline distT="0" distB="0" distL="0" distR="0">
-            <wp:extent cx="2133600" cy="1680210"/>
+            <wp:extent cx="2503714" cy="1971675"/>
             <wp:effectExtent l="0" t="0" r="0" b="0"/>
             <wp:docPr id="9" name="Picture 9"/>
             <wp:cNvGraphicFramePr>
@@ -73,98 +102,6 @@
                 <pic:pic xmlns:pic="http://schemas.openxmlformats.org/drawingml/2006/picture">
                   <pic:nvPicPr>
                     <pic:cNvPr id="9" name="HW5_1-a1.gif"/>
-                    <pic:cNvPicPr/>
-                  </pic:nvPicPr>
-                  <pic:blipFill>
-                    <a:blip r:embed="rId4">
-                      <a:extLst>
-                        <a:ext uri="{28A0092B-C50C-407E-A947-70E740481C1C}">
-                          <a14:useLocalDpi xmlns:a14="http://schemas.microsoft.com/office/drawing/2010/main" val="0"/>
-                        </a:ext>
-                      </a:extLst>
-                    </a:blip>
-                    <a:stretch>
-                      <a:fillRect/>
-                    </a:stretch>
-                  </pic:blipFill>
-                  <pic:spPr>
-                    <a:xfrm>
-                      <a:off x="0" y="0"/>
-                      <a:ext cx="2155209" cy="1697227"/>
-                    </a:xfrm>
-                    <a:prstGeom prst="rect">
-                      <a:avLst/>
-                    </a:prstGeom>
-                  </pic:spPr>
-                </pic:pic>
-              </a:graphicData>
-            </a:graphic>
-          </wp:inline>
-        </w:drawing>
-      </w:r>
-    </w:p>
-    <w:p>
-      <w:pPr>
-        <w:spacing w:line="240" w:lineRule="auto"/>
-      </w:pPr>
-      <w:r>
-        <w:t>1b)</w:t>
-      </w:r>
-      <w:r>
-        <w:tab/>
-      </w:r>
-      <w:r>
-        <w:t>-5</w:t>
-      </w:r>
-      <w:r>
-        <w:t>*E</w:t>
-      </w:r>
-      <w:r>
-        <w:t>/((3*x+4*t-6)^2+2)</w:t>
-      </w:r>
-      <w:r>
-        <w:tab/>
-      </w:r>
-      <w:r>
-        <w:rPr>
-          <w:i/>
-        </w:rPr>
-        <w:t xml:space="preserve">assuming </w:t>
-      </w:r>
-      <w:r>
-        <w:rPr>
-          <w:i/>
-        </w:rPr>
-        <w:t xml:space="preserve">E </w:t>
-      </w:r>
-      <w:r>
-        <w:rPr>
-          <w:i/>
-        </w:rPr>
-        <w:t>= 1</w:t>
-      </w:r>
-    </w:p>
-    <w:p>
-      <w:pPr>
-        <w:spacing w:line="240" w:lineRule="auto"/>
-      </w:pPr>
-      <w:r>
-        <w:rPr>
-          <w:noProof/>
-        </w:rPr>
-        <w:drawing>
-          <wp:inline distT="0" distB="0" distL="0" distR="0">
-            <wp:extent cx="2028825" cy="1487805"/>
-            <wp:effectExtent l="0" t="0" r="9525" b="0"/>
-            <wp:docPr id="10" name="Picture 10"/>
-            <wp:cNvGraphicFramePr>
-              <a:graphicFrameLocks xmlns:a="http://schemas.openxmlformats.org/drawingml/2006/main" noChangeAspect="1"/>
-            </wp:cNvGraphicFramePr>
-            <a:graphic xmlns:a="http://schemas.openxmlformats.org/drawingml/2006/main">
-              <a:graphicData uri="http://schemas.openxmlformats.org/drawingml/2006/picture">
-                <pic:pic xmlns:pic="http://schemas.openxmlformats.org/drawingml/2006/picture">
-                  <pic:nvPicPr>
-                    <pic:cNvPr id="10" name="HW5_1-a2.gif"/>
                     <pic:cNvPicPr/>
                   </pic:nvPicPr>
                   <pic:blipFill>
@@ -182,7 +119,7 @@
                   <pic:spPr>
                     <a:xfrm>
                       <a:off x="0" y="0"/>
-                      <a:ext cx="2028825" cy="1487805"/>
+                      <a:ext cx="2535053" cy="1996354"/>
                     </a:xfrm>
                     <a:prstGeom prst="rect">
                       <a:avLst/>
@@ -194,16 +131,15 @@
           </wp:inline>
         </w:drawing>
       </w:r>
-      <w:bookmarkStart w:id="0" w:name="_GoBack"/>
       <w:r>
         <w:rPr>
           <w:noProof/>
         </w:rPr>
         <w:drawing>
           <wp:inline distT="0" distB="0" distL="0" distR="0">
-            <wp:extent cx="1428750" cy="1474430"/>
-            <wp:effectExtent l="0" t="0" r="0" b="0"/>
-            <wp:docPr id="11" name="Picture 11"/>
+            <wp:extent cx="2260462" cy="2114550"/>
+            <wp:effectExtent l="0" t="0" r="6985" b="0"/>
+            <wp:docPr id="1" name="Picture 1"/>
             <wp:cNvGraphicFramePr>
               <a:graphicFrameLocks xmlns:a="http://schemas.openxmlformats.org/drawingml/2006/main" noChangeAspect="1"/>
             </wp:cNvGraphicFramePr>
@@ -211,11 +147,11 @@
               <a:graphicData uri="http://schemas.openxmlformats.org/drawingml/2006/picture">
                 <pic:pic xmlns:pic="http://schemas.openxmlformats.org/drawingml/2006/picture">
                   <pic:nvPicPr>
-                    <pic:cNvPr id="11" name="HW5_1-b2.gif"/>
+                    <pic:cNvPr id="1" name="HW5_1-a2.gif"/>
                     <pic:cNvPicPr/>
                   </pic:nvPicPr>
                   <pic:blipFill>
-                    <a:blip r:embed="rId6" cstate="print">
+                    <a:blip r:embed="rId6">
                       <a:extLst>
                         <a:ext uri="{28A0092B-C50C-407E-A947-70E740481C1C}">
                           <a14:useLocalDpi xmlns:a14="http://schemas.microsoft.com/office/drawing/2010/main" val="0"/>
@@ -229,7 +165,7 @@
                   <pic:spPr>
                     <a:xfrm>
                       <a:off x="0" y="0"/>
-                      <a:ext cx="1449315" cy="1495653"/>
+                      <a:ext cx="2337043" cy="2186188"/>
                     </a:xfrm>
                     <a:prstGeom prst="rect">
                       <a:avLst/>
@@ -241,6 +177,7 @@
           </wp:inline>
         </w:drawing>
       </w:r>
+      <w:bookmarkStart w:id="0" w:name="_GoBack"/>
       <w:bookmarkEnd w:id="0"/>
     </w:p>
     <w:p>
@@ -248,11 +185,22 @@
         <w:spacing w:line="240" w:lineRule="auto"/>
       </w:pPr>
       <w:r>
-        <w:t>1c)</w:t>
+        <w:t>Wave2:</w:t>
       </w:r>
       <w:r>
         <w:tab/>
-        <w:t>Plot[1*sin(2*Pi*(x/1+t/1)),{t,0,4},{x,0,4}]</w:t>
+      </w:r>
+      <w:r>
+        <w:tab/>
+      </w:r>
+      <w:r>
+        <w:t>-5</w:t>
+      </w:r>
+      <w:r>
+        <w:t>*E</w:t>
+      </w:r>
+      <w:r>
+        <w:t>/((3*x+4*t-6)^2+2)</w:t>
       </w:r>
       <w:r>
         <w:tab/>
@@ -261,7 +209,19 @@
         <w:rPr>
           <w:i/>
         </w:rPr>
-        <w:t>assuming A = a = b = 1</w:t>
+        <w:t xml:space="preserve">assuming </w:t>
+      </w:r>
+      <w:r>
+        <w:rPr>
+          <w:i/>
+        </w:rPr>
+        <w:t xml:space="preserve">E </w:t>
+      </w:r>
+      <w:r>
+        <w:rPr>
+          <w:i/>
+        </w:rPr>
+        <w:t>= 1</w:t>
       </w:r>
     </w:p>
     <w:p>
@@ -273,10 +233,10 @@
           <w:noProof/>
         </w:rPr>
         <w:drawing>
-          <wp:inline distT="0" distB="0" distL="0" distR="0" wp14:anchorId="3A1A7BE1" wp14:editId="250F271B">
-            <wp:extent cx="2026310" cy="1715609"/>
-            <wp:effectExtent l="0" t="0" r="0" b="0"/>
-            <wp:docPr id="5" name="Picture 5"/>
+          <wp:inline distT="0" distB="0" distL="0" distR="0">
+            <wp:extent cx="2238375" cy="2415515"/>
+            <wp:effectExtent l="0" t="0" r="0" b="4445"/>
+            <wp:docPr id="4" name="Picture 4"/>
             <wp:cNvGraphicFramePr>
               <a:graphicFrameLocks xmlns:a="http://schemas.openxmlformats.org/drawingml/2006/main" noChangeAspect="1"/>
             </wp:cNvGraphicFramePr>
@@ -284,7 +244,7 @@
               <a:graphicData uri="http://schemas.openxmlformats.org/drawingml/2006/picture">
                 <pic:pic xmlns:pic="http://schemas.openxmlformats.org/drawingml/2006/picture">
                   <pic:nvPicPr>
-                    <pic:cNvPr id="5" name="HW4_1c.gif"/>
+                    <pic:cNvPr id="4" name="HW5_1-b1.gif"/>
                     <pic:cNvPicPr/>
                   </pic:nvPicPr>
                   <pic:blipFill>
@@ -302,7 +262,7 @@
                   <pic:spPr>
                     <a:xfrm>
                       <a:off x="0" y="0"/>
-                      <a:ext cx="2071555" cy="1753917"/>
+                      <a:ext cx="2288685" cy="2469807"/>
                     </a:xfrm>
                     <a:prstGeom prst="rect">
                       <a:avLst/>
@@ -319,10 +279,10 @@
           <w:noProof/>
         </w:rPr>
         <w:drawing>
-          <wp:inline distT="0" distB="0" distL="0" distR="0" wp14:anchorId="219EA04E" wp14:editId="5D788C80">
-            <wp:extent cx="1638605" cy="1712827"/>
-            <wp:effectExtent l="0" t="0" r="0" b="1905"/>
-            <wp:docPr id="6" name="Picture 6"/>
+          <wp:inline distT="0" distB="0" distL="0" distR="0">
+            <wp:extent cx="2489111" cy="2381250"/>
+            <wp:effectExtent l="0" t="0" r="6985" b="0"/>
+            <wp:docPr id="3" name="Picture 3"/>
             <wp:cNvGraphicFramePr>
               <a:graphicFrameLocks xmlns:a="http://schemas.openxmlformats.org/drawingml/2006/main" noChangeAspect="1"/>
             </wp:cNvGraphicFramePr>
@@ -330,7 +290,7 @@
               <a:graphicData uri="http://schemas.openxmlformats.org/drawingml/2006/picture">
                 <pic:pic xmlns:pic="http://schemas.openxmlformats.org/drawingml/2006/picture">
                   <pic:nvPicPr>
-                    <pic:cNvPr id="6" name="HW4_1c-2.gif"/>
+                    <pic:cNvPr id="3" name="HW5_1-b2.gif"/>
                     <pic:cNvPicPr/>
                   </pic:nvPicPr>
                   <pic:blipFill>
@@ -348,7 +308,7 @@
                   <pic:spPr>
                     <a:xfrm>
                       <a:off x="0" y="0"/>
-                      <a:ext cx="1681266" cy="1757420"/>
+                      <a:ext cx="2539395" cy="2429355"/>
                     </a:xfrm>
                     <a:prstGeom prst="rect">
                       <a:avLst/>
@@ -363,129 +323,57 @@
     </w:p>
     <w:p>
       <w:pPr>
+        <w:pStyle w:val="ListParagraph"/>
+        <w:numPr>
+          <w:ilvl w:val="0"/>
+          <w:numId w:val="1"/>
+        </w:numPr>
         <w:spacing w:line="240" w:lineRule="auto"/>
       </w:pPr>
       <w:r>
-        <w:t>1d)</w:t>
-      </w:r>
-      <w:r>
-        <w:tab/>
-      </w:r>
-      <w:r>
-        <w:t>Plot[1*cos(2*Pi*(t-x))^2,{t,0,1.5},{x,0,1.5}]</w:t>
-      </w:r>
-      <w:r>
-        <w:tab/>
-      </w:r>
-      <w:r>
-        <w:rPr>
-          <w:i/>
-        </w:rPr>
-        <w:t>assuming A = 1</w:t>
+        <w:t>Describe the motion of the two waves</w:t>
       </w:r>
     </w:p>
     <w:p>
       <w:pPr>
+        <w:pStyle w:val="ListParagraph"/>
+        <w:numPr>
+          <w:ilvl w:val="0"/>
+          <w:numId w:val="1"/>
+        </w:numPr>
         <w:spacing w:line="240" w:lineRule="auto"/>
       </w:pPr>
       <w:r>
-        <w:rPr>
-          <w:noProof/>
-        </w:rPr>
-        <w:t xml:space="preserve"> </w:t>
-      </w:r>
-      <w:r>
-        <w:rPr>
-          <w:noProof/>
-        </w:rPr>
-        <w:drawing>
-          <wp:inline distT="0" distB="0" distL="0" distR="0" wp14:anchorId="1C77D730" wp14:editId="3C8720CF">
-            <wp:extent cx="2000721" cy="1947368"/>
-            <wp:effectExtent l="0" t="0" r="0" b="0"/>
-            <wp:docPr id="7" name="Picture 7"/>
-            <wp:cNvGraphicFramePr>
-              <a:graphicFrameLocks xmlns:a="http://schemas.openxmlformats.org/drawingml/2006/main" noChangeAspect="1"/>
-            </wp:cNvGraphicFramePr>
-            <a:graphic xmlns:a="http://schemas.openxmlformats.org/drawingml/2006/main">
-              <a:graphicData uri="http://schemas.openxmlformats.org/drawingml/2006/picture">
-                <pic:pic xmlns:pic="http://schemas.openxmlformats.org/drawingml/2006/picture">
-                  <pic:nvPicPr>
-                    <pic:cNvPr id="7" name="HW4_1d.gif"/>
-                    <pic:cNvPicPr/>
-                  </pic:nvPicPr>
-                  <pic:blipFill>
-                    <a:blip r:embed="rId9">
-                      <a:extLst>
-                        <a:ext uri="{28A0092B-C50C-407E-A947-70E740481C1C}">
-                          <a14:useLocalDpi xmlns:a14="http://schemas.microsoft.com/office/drawing/2010/main" val="0"/>
-                        </a:ext>
-                      </a:extLst>
-                    </a:blip>
-                    <a:stretch>
-                      <a:fillRect/>
-                    </a:stretch>
-                  </pic:blipFill>
-                  <pic:spPr>
-                    <a:xfrm>
-                      <a:off x="0" y="0"/>
-                      <a:ext cx="2027571" cy="1973502"/>
-                    </a:xfrm>
-                    <a:prstGeom prst="rect">
-                      <a:avLst/>
-                    </a:prstGeom>
-                  </pic:spPr>
-                </pic:pic>
-              </a:graphicData>
-            </a:graphic>
-          </wp:inline>
-        </w:drawing>
-      </w:r>
-      <w:r>
-        <w:rPr>
-          <w:noProof/>
-        </w:rPr>
-        <w:drawing>
-          <wp:inline distT="0" distB="0" distL="0" distR="0" wp14:anchorId="542EA46E" wp14:editId="1C66FC3C">
-            <wp:extent cx="1880006" cy="1898996"/>
-            <wp:effectExtent l="0" t="0" r="6350" b="6350"/>
-            <wp:docPr id="8" name="Picture 8"/>
-            <wp:cNvGraphicFramePr>
-              <a:graphicFrameLocks xmlns:a="http://schemas.openxmlformats.org/drawingml/2006/main" noChangeAspect="1"/>
-            </wp:cNvGraphicFramePr>
-            <a:graphic xmlns:a="http://schemas.openxmlformats.org/drawingml/2006/main">
-              <a:graphicData uri="http://schemas.openxmlformats.org/drawingml/2006/picture">
-                <pic:pic xmlns:pic="http://schemas.openxmlformats.org/drawingml/2006/picture">
-                  <pic:nvPicPr>
-                    <pic:cNvPr id="8" name="HW4_1d-2.gif"/>
-                    <pic:cNvPicPr/>
-                  </pic:nvPicPr>
-                  <pic:blipFill>
-                    <a:blip r:embed="rId10">
-                      <a:extLst>
-                        <a:ext uri="{28A0092B-C50C-407E-A947-70E740481C1C}">
-                          <a14:useLocalDpi xmlns:a14="http://schemas.microsoft.com/office/drawing/2010/main" val="0"/>
-                        </a:ext>
-                      </a:extLst>
-                    </a:blip>
-                    <a:stretch>
-                      <a:fillRect/>
-                    </a:stretch>
-                  </pic:blipFill>
-                  <pic:spPr>
-                    <a:xfrm>
-                      <a:off x="0" y="0"/>
-                      <a:ext cx="1896915" cy="1916075"/>
-                    </a:xfrm>
-                    <a:prstGeom prst="rect">
-                      <a:avLst/>
-                    </a:prstGeom>
-                  </pic:spPr>
-                </pic:pic>
-              </a:graphicData>
-            </a:graphic>
-          </wp:inline>
-        </w:drawing>
-      </w:r>
+        <w:t>At what instant is their superposition everywhere zero?</w:t>
+      </w:r>
+    </w:p>
+    <w:p>
+      <w:pPr>
+        <w:pStyle w:val="ListParagraph"/>
+        <w:numPr>
+          <w:ilvl w:val="0"/>
+          <w:numId w:val="1"/>
+        </w:numPr>
+        <w:spacing w:line="240" w:lineRule="auto"/>
+      </w:pPr>
+      <w:r>
+        <w:t>At what point is their superposition always zero?</w:t>
+      </w:r>
+    </w:p>
+    <w:p>
+      <w:pPr>
+        <w:spacing w:line="240" w:lineRule="auto"/>
+      </w:pPr>
+    </w:p>
+    <w:p>
+      <w:pPr>
+        <w:spacing w:line="240" w:lineRule="auto"/>
+      </w:pPr>
+    </w:p>
+    <w:p>
+      <w:pPr>
+        <w:spacing w:line="240" w:lineRule="auto"/>
+      </w:pPr>
     </w:p>
     <w:sectPr>
       <w:pgSz w:w="12240" w:h="15840"/>
@@ -495,6 +383,103 @@
     </w:sectPr>
   </w:body>
 </w:document>
+</file>
+
+<file path=word/numbering.xml><?xml version="1.0" encoding="utf-8"?>
+<w:numbering xmlns:wpc="http://schemas.microsoft.com/office/word/2010/wordprocessingCanvas" xmlns:cx="http://schemas.microsoft.com/office/drawing/2014/chartex" xmlns:cx1="http://schemas.microsoft.com/office/drawing/2015/9/8/chartex" xmlns:cx2="http://schemas.microsoft.com/office/drawing/2015/10/21/chartex" xmlns:cx3="http://schemas.microsoft.com/office/drawing/2016/5/9/chartex" xmlns:cx4="http://schemas.microsoft.com/office/drawing/2016/5/10/chartex" xmlns:cx5="http://schemas.microsoft.com/office/drawing/2016/5/11/chartex" xmlns:mc="http://schemas.openxmlformats.org/markup-compatibility/2006" xmlns:o="urn:schemas-microsoft-com:office:office" xmlns:r="http://schemas.openxmlformats.org/officeDocument/2006/relationships" xmlns:m="http://schemas.openxmlformats.org/officeDocument/2006/math" xmlns:v="urn:schemas-microsoft-com:vml" xmlns:wp14="http://schemas.microsoft.com/office/word/2010/wordprocessingDrawing" xmlns:wp="http://schemas.openxmlformats.org/drawingml/2006/wordprocessingDrawing" xmlns:w10="urn:schemas-microsoft-com:office:word" xmlns:w="http://schemas.openxmlformats.org/wordprocessingml/2006/main" xmlns:w14="http://schemas.microsoft.com/office/word/2010/wordml" xmlns:w15="http://schemas.microsoft.com/office/word/2012/wordml" xmlns:w16se="http://schemas.microsoft.com/office/word/2015/wordml/symex" xmlns:wpg="http://schemas.microsoft.com/office/word/2010/wordprocessingGroup" xmlns:wpi="http://schemas.microsoft.com/office/word/2010/wordprocessingInk" xmlns:wne="http://schemas.microsoft.com/office/word/2006/wordml" xmlns:wps="http://schemas.microsoft.com/office/word/2010/wordprocessingShape" mc:Ignorable="w14 w15 w16se wp14">
+  <w:abstractNum w:abstractNumId="0" w15:restartNumberingAfterBreak="0">
+    <w:nsid w:val="22CA4E9A"/>
+    <w:multiLevelType w:val="hybridMultilevel"/>
+    <w:tmpl w:val="61FEC836"/>
+    <w:lvl w:ilvl="0" w:tplc="F61E9108">
+      <w:start w:val="1"/>
+      <w:numFmt w:val="lowerLetter"/>
+      <w:lvlText w:val="(%1)"/>
+      <w:lvlJc w:val="left"/>
+      <w:pPr>
+        <w:ind w:left="720" w:hanging="360"/>
+      </w:pPr>
+      <w:rPr>
+        <w:rFonts w:hint="default"/>
+      </w:rPr>
+    </w:lvl>
+    <w:lvl w:ilvl="1" w:tplc="04090019" w:tentative="1">
+      <w:start w:val="1"/>
+      <w:numFmt w:val="lowerLetter"/>
+      <w:lvlText w:val="%2."/>
+      <w:lvlJc w:val="left"/>
+      <w:pPr>
+        <w:ind w:left="1440" w:hanging="360"/>
+      </w:pPr>
+    </w:lvl>
+    <w:lvl w:ilvl="2" w:tplc="0409001B" w:tentative="1">
+      <w:start w:val="1"/>
+      <w:numFmt w:val="lowerRoman"/>
+      <w:lvlText w:val="%3."/>
+      <w:lvlJc w:val="right"/>
+      <w:pPr>
+        <w:ind w:left="2160" w:hanging="180"/>
+      </w:pPr>
+    </w:lvl>
+    <w:lvl w:ilvl="3" w:tplc="0409000F" w:tentative="1">
+      <w:start w:val="1"/>
+      <w:numFmt w:val="decimal"/>
+      <w:lvlText w:val="%4."/>
+      <w:lvlJc w:val="left"/>
+      <w:pPr>
+        <w:ind w:left="2880" w:hanging="360"/>
+      </w:pPr>
+    </w:lvl>
+    <w:lvl w:ilvl="4" w:tplc="04090019" w:tentative="1">
+      <w:start w:val="1"/>
+      <w:numFmt w:val="lowerLetter"/>
+      <w:lvlText w:val="%5."/>
+      <w:lvlJc w:val="left"/>
+      <w:pPr>
+        <w:ind w:left="3600" w:hanging="360"/>
+      </w:pPr>
+    </w:lvl>
+    <w:lvl w:ilvl="5" w:tplc="0409001B" w:tentative="1">
+      <w:start w:val="1"/>
+      <w:numFmt w:val="lowerRoman"/>
+      <w:lvlText w:val="%6."/>
+      <w:lvlJc w:val="right"/>
+      <w:pPr>
+        <w:ind w:left="4320" w:hanging="180"/>
+      </w:pPr>
+    </w:lvl>
+    <w:lvl w:ilvl="6" w:tplc="0409000F" w:tentative="1">
+      <w:start w:val="1"/>
+      <w:numFmt w:val="decimal"/>
+      <w:lvlText w:val="%7."/>
+      <w:lvlJc w:val="left"/>
+      <w:pPr>
+        <w:ind w:left="5040" w:hanging="360"/>
+      </w:pPr>
+    </w:lvl>
+    <w:lvl w:ilvl="7" w:tplc="04090019" w:tentative="1">
+      <w:start w:val="1"/>
+      <w:numFmt w:val="lowerLetter"/>
+      <w:lvlText w:val="%8."/>
+      <w:lvlJc w:val="left"/>
+      <w:pPr>
+        <w:ind w:left="5760" w:hanging="360"/>
+      </w:pPr>
+    </w:lvl>
+    <w:lvl w:ilvl="8" w:tplc="0409001B" w:tentative="1">
+      <w:start w:val="1"/>
+      <w:numFmt w:val="lowerRoman"/>
+      <w:lvlText w:val="%9."/>
+      <w:lvlJc w:val="right"/>
+      <w:pPr>
+        <w:ind w:left="6480" w:hanging="180"/>
+      </w:pPr>
+    </w:lvl>
+  </w:abstractNum>
+  <w:num w:numId="1">
+    <w:abstractNumId w:val="0"/>
+  </w:num>
+</w:numbering>
 </file>
 
 <file path=word/styles.xml><?xml version="1.0" encoding="utf-8"?>
@@ -921,6 +906,17 @@
     <w:semiHidden/>
     <w:unhideWhenUsed/>
   </w:style>
+  <w:style w:type="paragraph" w:styleId="ListParagraph">
+    <w:name w:val="List Paragraph"/>
+    <w:basedOn w:val="Normal"/>
+    <w:uiPriority w:val="34"/>
+    <w:qFormat/>
+    <w:rsid w:val="004337D4"/>
+    <w:pPr>
+      <w:ind w:left="720"/>
+      <w:contextualSpacing/>
+    </w:pPr>
+  </w:style>
 </w:styles>
 </file>
 

</xml_diff>